<commit_message>
Add new tutorial for agency simulation and enhance queue reneging logic
</commit_message>
<xml_diff>
--- a/examples/assignments/Tutorial.docx
+++ b/examples/assignments/Tutorial.docx
@@ -1,6 +1,6 @@
 
 <file path=word/document.xml><?xml version="1.0" encoding="utf-8"?>
-<w:document xmlns:wpc="http://schemas.microsoft.com/office/word/2010/wordprocessingCanvas" xmlns:cx="http://schemas.microsoft.com/office/drawing/2014/chartex" xmlns:cx1="http://schemas.microsoft.com/office/drawing/2015/9/8/chartex" xmlns:cx2="http://schemas.microsoft.com/office/drawing/2015/10/21/chartex" xmlns:cx3="http://schemas.microsoft.com/office/drawing/2016/5/9/chartex" xmlns:cx4="http://schemas.microsoft.com/office/drawing/2016/5/10/chartex" xmlns:cx5="http://schemas.microsoft.com/office/drawing/2016/5/11/chartex" xmlns:cx6="http://schemas.microsoft.com/office/drawing/2016/5/12/chartex" xmlns:cx7="http://schemas.microsoft.com/office/drawing/2016/5/13/chartex" xmlns:cx8="http://schemas.microsoft.com/office/drawing/2016/5/14/chartex" xmlns:mc="http://schemas.openxmlformats.org/markup-compatibility/2006" xmlns:aink="http://schemas.microsoft.com/office/drawing/2016/ink" xmlns:am3d="http://schemas.microsoft.com/office/drawing/2017/model3d" xmlns:o="urn:schemas-microsoft-com:office:office" xmlns:oel="http://schemas.microsoft.com/office/2019/extlst" xmlns:r="http://schemas.openxmlformats.org/officeDocument/2006/relationships" xmlns:m="http://schemas.openxmlformats.org/officeDocument/2006/math" xmlns:v="urn:schemas-microsoft-com:vml" xmlns:wp14="http://schemas.microsoft.com/office/word/2010/wordprocessingDrawing" xmlns:wp="http://schemas.openxmlformats.org/drawingml/2006/wordprocessingDrawing" xmlns:w10="urn:schemas-microsoft-com:office:word" xmlns:w="http://schemas.openxmlformats.org/wordprocessingml/2006/main" xmlns:w14="http://schemas.microsoft.com/office/word/2010/wordml" xmlns:w15="http://schemas.microsoft.com/office/word/2012/wordml" xmlns:w16cex="http://schemas.microsoft.com/office/word/2018/wordml/cex" xmlns:w16cid="http://schemas.microsoft.com/office/word/2016/wordml/cid" xmlns:w16="http://schemas.microsoft.com/office/word/2018/wordml" xmlns:w16sdtdh="http://schemas.microsoft.com/office/word/2020/wordml/sdtdatahash" xmlns:w16se="http://schemas.microsoft.com/office/word/2015/wordml/symex" xmlns:wpg="http://schemas.microsoft.com/office/word/2010/wordprocessingGroup" xmlns:wpi="http://schemas.microsoft.com/office/word/2010/wordprocessingInk" xmlns:wne="http://schemas.microsoft.com/office/word/2006/wordml" xmlns:wps="http://schemas.microsoft.com/office/word/2010/wordprocessingShape" mc:Ignorable="w14 w15 w16se w16cid w16 w16cex w16sdtdh wp14">
+<w:document xmlns:wpc="http://schemas.microsoft.com/office/word/2010/wordprocessingCanvas" xmlns:cx="http://schemas.microsoft.com/office/drawing/2014/chartex" xmlns:cx1="http://schemas.microsoft.com/office/drawing/2015/9/8/chartex" xmlns:cx2="http://schemas.microsoft.com/office/drawing/2015/10/21/chartex" xmlns:cx3="http://schemas.microsoft.com/office/drawing/2016/5/9/chartex" xmlns:cx4="http://schemas.microsoft.com/office/drawing/2016/5/10/chartex" xmlns:cx5="http://schemas.microsoft.com/office/drawing/2016/5/11/chartex" xmlns:cx6="http://schemas.microsoft.com/office/drawing/2016/5/12/chartex" xmlns:cx7="http://schemas.microsoft.com/office/drawing/2016/5/13/chartex" xmlns:cx8="http://schemas.microsoft.com/office/drawing/2016/5/14/chartex" xmlns:mc="http://schemas.openxmlformats.org/markup-compatibility/2006" xmlns:aink="http://schemas.microsoft.com/office/drawing/2016/ink" xmlns:am3d="http://schemas.microsoft.com/office/drawing/2017/model3d" xmlns:o="urn:schemas-microsoft-com:office:office" xmlns:oel="http://schemas.microsoft.com/office/2019/extlst" xmlns:r="http://schemas.openxmlformats.org/officeDocument/2006/relationships" xmlns:m="http://schemas.openxmlformats.org/officeDocument/2006/math" xmlns:v="urn:schemas-microsoft-com:vml" xmlns:wp14="http://schemas.microsoft.com/office/word/2010/wordprocessingDrawing" xmlns:wp="http://schemas.openxmlformats.org/drawingml/2006/wordprocessingDrawing" xmlns:w10="urn:schemas-microsoft-com:office:word" xmlns:w="http://schemas.openxmlformats.org/wordprocessingml/2006/main" xmlns:w14="http://schemas.microsoft.com/office/word/2010/wordml" xmlns:w15="http://schemas.microsoft.com/office/word/2012/wordml" xmlns:w16cex="http://schemas.microsoft.com/office/word/2018/wordml/cex" xmlns:w16cid="http://schemas.microsoft.com/office/word/2016/wordml/cid" xmlns:w16="http://schemas.microsoft.com/office/word/2018/wordml" xmlns:w16du="http://schemas.microsoft.com/office/word/2023/wordml/word16du" xmlns:w16sdtdh="http://schemas.microsoft.com/office/word/2020/wordml/sdtdatahash" xmlns:w16sdtfl="http://schemas.microsoft.com/office/word/2024/wordml/sdtformatlock" xmlns:w16se="http://schemas.microsoft.com/office/word/2015/wordml/symex" xmlns:wpg="http://schemas.microsoft.com/office/word/2010/wordprocessingGroup" xmlns:wpi="http://schemas.microsoft.com/office/word/2010/wordprocessingInk" xmlns:wne="http://schemas.microsoft.com/office/word/2006/wordml" xmlns:wps="http://schemas.microsoft.com/office/word/2010/wordprocessingShape" mc:Ignorable="w14 w15 w16se w16cid w16 w16cex w16sdtdh w16sdtfl w16du wp14">
   <w:body>
     <w:p>
       <w:pPr>
@@ -354,13 +354,14 @@
         </w:rPr>
         <w:t xml:space="preserve"> </w:t>
       </w:r>
+      <w:proofErr w:type="spellStart"/>
       <w:r>
         <w:rPr>
           <w:w w:val="90"/>
-          <w:lang w:val="en-NL"/>
         </w:rPr>
         <w:t>SimPN</w:t>
       </w:r>
+      <w:proofErr w:type="spellEnd"/>
       <w:r>
         <w:t xml:space="preserve"> </w:t>
       </w:r>
@@ -420,7 +421,6 @@
         <w:rPr>
           <w:spacing w:val="-2"/>
           <w:w w:val="90"/>
-          <w:lang w:val="en-NL"/>
         </w:rPr>
         <w:t xml:space="preserve">s using </w:t>
       </w:r>
@@ -428,7 +428,6 @@
         <w:rPr>
           <w:spacing w:val="-2"/>
           <w:w w:val="90"/>
-          <w:lang w:val="en-NL"/>
         </w:rPr>
         <w:t>basic Petri net concepts</w:t>
       </w:r>
@@ -436,7 +435,6 @@
         <w:rPr>
           <w:spacing w:val="-2"/>
           <w:w w:val="90"/>
-          <w:lang w:val="en-NL"/>
         </w:rPr>
         <w:t>. D</w:t>
       </w:r>
@@ -444,23 +442,36 @@
         <w:rPr>
           <w:spacing w:val="-2"/>
           <w:w w:val="90"/>
-          <w:lang w:val="en-NL"/>
-        </w:rPr>
-        <w:t xml:space="preserve">o not use prototypes. Simulate 1 hour. Use a SimpleReporter to check if the model behaves as you </w:t>
-      </w:r>
+        </w:rPr>
+        <w:t xml:space="preserve">o not use prototypes. Simulate 1 hour. Use a </w:t>
+      </w:r>
+      <w:proofErr w:type="spellStart"/>
       <w:r>
         <w:rPr>
           <w:spacing w:val="-2"/>
           <w:w w:val="90"/>
-          <w:lang w:val="en-NL"/>
-        </w:rPr>
-        <w:t xml:space="preserve">would </w:t>
-      </w:r>
+        </w:rPr>
+        <w:t>SimpleReporter</w:t>
+      </w:r>
+      <w:proofErr w:type="spellEnd"/>
       <w:r>
         <w:rPr>
           <w:spacing w:val="-2"/>
           <w:w w:val="90"/>
-          <w:lang w:val="en-NL"/>
+        </w:rPr>
+        <w:t xml:space="preserve"> to check if the model behaves as you </w:t>
+      </w:r>
+      <w:r>
+        <w:rPr>
+          <w:spacing w:val="-2"/>
+          <w:w w:val="90"/>
+        </w:rPr>
+        <w:t xml:space="preserve">would </w:t>
+      </w:r>
+      <w:r>
+        <w:rPr>
+          <w:spacing w:val="-2"/>
+          <w:w w:val="90"/>
         </w:rPr>
         <w:t>expect.</w:t>
       </w:r>
@@ -482,86 +493,89 @@
         <w:tabs>
           <w:tab w:val="left" w:pos="819"/>
         </w:tabs>
-        <w:rPr>
-          <w:lang w:val="en-NL"/>
-        </w:rPr>
       </w:pPr>
       <w:r>
-        <w:rPr>
-          <w:lang w:val="en-NL"/>
-        </w:rPr>
-        <w:t>Make a SimPN model for the described process</w:t>
-      </w:r>
-      <w:r>
-        <w:rPr>
-          <w:lang w:val="en-NL"/>
-        </w:rPr>
+        <w:t xml:space="preserve">Make a </w:t>
+      </w:r>
+      <w:proofErr w:type="spellStart"/>
+      <w:r>
+        <w:t>SimPN</w:t>
+      </w:r>
+      <w:proofErr w:type="spellEnd"/>
+      <w:r>
+        <w:t xml:space="preserve"> model for the described process</w:t>
+      </w:r>
+      <w:r>
         <w:t xml:space="preserve"> using </w:t>
       </w:r>
       <w:r>
-        <w:rPr>
-          <w:lang w:val="en-NL"/>
-        </w:rPr>
-        <w:t xml:space="preserve">task, start_event, and end_event protoypes. Simulate </w:t>
-      </w:r>
-      <w:r>
-        <w:rPr>
-          <w:lang w:val="en-NL"/>
-        </w:rPr>
+        <w:t xml:space="preserve">task, </w:t>
+      </w:r>
+      <w:proofErr w:type="spellStart"/>
+      <w:r>
+        <w:t>start_event</w:t>
+      </w:r>
+      <w:proofErr w:type="spellEnd"/>
+      <w:r>
+        <w:t xml:space="preserve">, and </w:t>
+      </w:r>
+      <w:proofErr w:type="spellStart"/>
+      <w:r>
+        <w:t>end_event</w:t>
+      </w:r>
+      <w:proofErr w:type="spellEnd"/>
+      <w:r>
+        <w:t xml:space="preserve"> </w:t>
+      </w:r>
+      <w:proofErr w:type="spellStart"/>
+      <w:r>
+        <w:t>protoypes</w:t>
+      </w:r>
+      <w:proofErr w:type="spellEnd"/>
+      <w:r>
+        <w:t xml:space="preserve">. Simulate </w:t>
+      </w:r>
+      <w:r>
         <w:t>40</w:t>
       </w:r>
       <w:r>
-        <w:rPr>
-          <w:lang w:val="en-NL"/>
-        </w:rPr>
-        <w:t xml:space="preserve"> hours. Use an EventLogReporter to store the event log to disc. Use the process mining tool </w:t>
-      </w:r>
-      <w:r>
-        <w:rPr>
-          <w:lang w:val="en-NL"/>
-        </w:rPr>
+        <w:t xml:space="preserve"> hours. Use an </w:t>
+      </w:r>
+      <w:proofErr w:type="spellStart"/>
+      <w:r>
+        <w:t>EventLogReporter</w:t>
+      </w:r>
+      <w:proofErr w:type="spellEnd"/>
+      <w:r>
+        <w:t xml:space="preserve"> to store the event log to disc. Use the process mining tool </w:t>
+      </w:r>
+      <w:r>
         <w:t>‘</w:t>
       </w:r>
       <w:r>
-        <w:rPr>
-          <w:lang w:val="en-NL"/>
-        </w:rPr>
-        <w:t>Disco by Fluxicon</w:t>
-      </w:r>
-      <w:r>
-        <w:rPr>
-          <w:lang w:val="en-NL"/>
-        </w:rPr>
+        <w:t xml:space="preserve">Disco by </w:t>
+      </w:r>
+      <w:proofErr w:type="spellStart"/>
+      <w:r>
+        <w:t>Fluxicon</w:t>
+      </w:r>
+      <w:proofErr w:type="spellEnd"/>
+      <w:r>
         <w:t>’</w:t>
       </w:r>
       <w:r>
-        <w:rPr>
-          <w:lang w:val="en-NL"/>
-        </w:rPr>
         <w:t xml:space="preserve"> to check if the model behaves as expected</w:t>
       </w:r>
       <w:r>
-        <w:rPr>
-          <w:lang w:val="en-NL"/>
-        </w:rPr>
         <w:t xml:space="preserve">. Especially </w:t>
       </w:r>
       <w:r>
-        <w:rPr>
-          <w:lang w:val="en-NL"/>
-        </w:rPr>
         <w:t xml:space="preserve">check if the average processing time and the number of cases that are produced are in line with what you </w:t>
       </w:r>
       <w:r>
-        <w:rPr>
-          <w:lang w:val="en-NL"/>
-        </w:rPr>
         <w:t xml:space="preserve">would </w:t>
       </w:r>
       <w:r>
-        <w:rPr>
-          <w:lang w:val="en-NL"/>
-        </w:rPr>
         <w:t>expect.</w:t>
       </w:r>
     </w:p>
@@ -583,7 +597,6 @@
         </w:tabs>
         <w:spacing w:before="1" w:line="276" w:lineRule="auto"/>
         <w:ind w:right="115"/>
-        <w:jc w:val="both"/>
       </w:pPr>
       <w:r>
         <w:rPr>
@@ -876,7 +889,6 @@
       <w:r>
         <w:rPr>
           <w:spacing w:val="-8"/>
-          <w:lang w:val="en-NL"/>
         </w:rPr>
         <w:t xml:space="preserve">Adapt </w:t>
       </w:r>
@@ -886,13 +898,14 @@
         </w:rPr>
         <w:t xml:space="preserve">your </w:t>
       </w:r>
-      <w:r>
-        <w:rPr>
-          <w:spacing w:val="-6"/>
-          <w:lang w:val="en-NL"/>
+      <w:proofErr w:type="spellStart"/>
+      <w:r>
+        <w:rPr>
+          <w:spacing w:val="-6"/>
         </w:rPr>
         <w:t>SimPN</w:t>
       </w:r>
+      <w:proofErr w:type="spellEnd"/>
       <w:r>
         <w:rPr>
           <w:spacing w:val="-8"/>
@@ -908,7 +921,6 @@
       <w:r>
         <w:rPr>
           <w:spacing w:val="-6"/>
-          <w:lang w:val="en-NL"/>
         </w:rPr>
         <w:t>to account for</w:t>
       </w:r>
@@ -933,9 +945,36 @@
       <w:r>
         <w:rPr>
           <w:spacing w:val="-6"/>
-          <w:lang w:val="en-NL"/>
-        </w:rPr>
-        <w:t xml:space="preserve"> using task, start_event, and end_event prototypes</w:t>
+        </w:rPr>
+        <w:t xml:space="preserve"> using task, </w:t>
+      </w:r>
+      <w:proofErr w:type="spellStart"/>
+      <w:r>
+        <w:rPr>
+          <w:spacing w:val="-6"/>
+        </w:rPr>
+        <w:t>start_event</w:t>
+      </w:r>
+      <w:proofErr w:type="spellEnd"/>
+      <w:r>
+        <w:rPr>
+          <w:spacing w:val="-6"/>
+        </w:rPr>
+        <w:t xml:space="preserve">, and </w:t>
+      </w:r>
+      <w:proofErr w:type="spellStart"/>
+      <w:r>
+        <w:rPr>
+          <w:spacing w:val="-6"/>
+        </w:rPr>
+        <w:t>end_event</w:t>
+      </w:r>
+      <w:proofErr w:type="spellEnd"/>
+      <w:r>
+        <w:rPr>
+          <w:spacing w:val="-6"/>
+        </w:rPr>
+        <w:t xml:space="preserve"> prototypes</w:t>
       </w:r>
       <w:r>
         <w:rPr>
@@ -946,14 +985,12 @@
       <w:r>
         <w:rPr>
           <w:spacing w:val="-6"/>
-          <w:lang w:val="en-NL"/>
-        </w:rPr>
-        <w:t xml:space="preserve"> </w:t>
-      </w:r>
-      <w:r>
-        <w:rPr>
-          <w:spacing w:val="-6"/>
-          <w:lang w:val="en-NL"/>
+        </w:rPr>
+        <w:t xml:space="preserve"> </w:t>
+      </w:r>
+      <w:r>
+        <w:rPr>
+          <w:spacing w:val="-6"/>
         </w:rPr>
         <w:t>Use a Visualization to check if the model behaves as you would expect.</w:t>
       </w:r>
@@ -963,7 +1000,6 @@
         <w:pStyle w:val="ListParagraph"/>
         <w:rPr>
           <w:spacing w:val="-6"/>
-          <w:lang w:val="en-NL"/>
         </w:rPr>
       </w:pPr>
     </w:p>
@@ -979,14 +1015,26 @@
         </w:tabs>
         <w:spacing w:before="1" w:line="276" w:lineRule="auto"/>
         <w:ind w:right="115"/>
-        <w:jc w:val="both"/>
       </w:pPr>
       <w:r>
         <w:rPr>
           <w:spacing w:val="-6"/>
-          <w:lang w:val="en-NL"/>
-        </w:rPr>
-        <w:t xml:space="preserve">Use the model from the previous exercise, but remove the Visualization. </w:t>
+        </w:rPr>
+        <w:t xml:space="preserve">Use the model from the previous </w:t>
+      </w:r>
+      <w:proofErr w:type="gramStart"/>
+      <w:r>
+        <w:rPr>
+          <w:spacing w:val="-6"/>
+        </w:rPr>
+        <w:t>exercise, but</w:t>
+      </w:r>
+      <w:proofErr w:type="gramEnd"/>
+      <w:r>
+        <w:rPr>
+          <w:spacing w:val="-6"/>
+        </w:rPr>
+        <w:t xml:space="preserve"> remove the Visualization. </w:t>
       </w:r>
     </w:p>
     <w:p>
@@ -994,7 +1042,6 @@
         <w:pStyle w:val="ListParagraph"/>
         <w:rPr>
           <w:spacing w:val="-6"/>
-          <w:lang w:val="en-NL"/>
         </w:rPr>
       </w:pPr>
     </w:p>
@@ -1014,21 +1061,32 @@
       <w:r>
         <w:rPr>
           <w:spacing w:val="-6"/>
-          <w:lang w:val="en-NL"/>
-        </w:rPr>
-        <w:t>Use a WarmupTimeReporter to report on the warmup time</w:t>
-      </w:r>
-      <w:r>
-        <w:rPr>
-          <w:spacing w:val="-6"/>
-          <w:lang w:val="en-NL"/>
+        </w:rPr>
+        <w:t xml:space="preserve">Use a </w:t>
+      </w:r>
+      <w:proofErr w:type="spellStart"/>
+      <w:r>
+        <w:rPr>
+          <w:spacing w:val="-6"/>
+        </w:rPr>
+        <w:t>WarmupTimeReporter</w:t>
+      </w:r>
+      <w:proofErr w:type="spellEnd"/>
+      <w:r>
+        <w:rPr>
+          <w:spacing w:val="-6"/>
+        </w:rPr>
+        <w:t xml:space="preserve"> to report on the warmup time</w:t>
+      </w:r>
+      <w:r>
+        <w:rPr>
+          <w:spacing w:val="-6"/>
         </w:rPr>
         <w:t xml:space="preserve"> of the model</w:t>
       </w:r>
       <w:r>
         <w:rPr>
           <w:spacing w:val="-6"/>
-          <w:lang w:val="en-NL"/>
         </w:rPr>
         <w:t xml:space="preserve">. </w:t>
       </w:r>
@@ -1049,23 +1107,48 @@
       <w:r>
         <w:rPr>
           <w:spacing w:val="-6"/>
-          <w:lang w:val="en-NL"/>
         </w:rPr>
         <w:t>Reset the simulator</w:t>
       </w:r>
       <w:r>
         <w:rPr>
           <w:spacing w:val="-6"/>
-          <w:lang w:val="en-NL"/>
         </w:rPr>
         <w:t xml:space="preserve"> (using a checkpoint)</w:t>
       </w:r>
       <w:r>
         <w:rPr>
           <w:spacing w:val="-6"/>
-          <w:lang w:val="en-NL"/>
-        </w:rPr>
-        <w:t>. Use two ProcessReporters, one with a warmup time of 20 hours and one without warmup time. Check the differences between the results from the ProcessReporters.</w:t>
+        </w:rPr>
+        <w:t xml:space="preserve">. Use two </w:t>
+      </w:r>
+      <w:proofErr w:type="spellStart"/>
+      <w:r>
+        <w:rPr>
+          <w:spacing w:val="-6"/>
+        </w:rPr>
+        <w:t>ProcessReporters</w:t>
+      </w:r>
+      <w:proofErr w:type="spellEnd"/>
+      <w:r>
+        <w:rPr>
+          <w:spacing w:val="-6"/>
+        </w:rPr>
+        <w:t xml:space="preserve">, one with a warmup time of 20 hours and one without warmup time. Check the differences between the results from the </w:t>
+      </w:r>
+      <w:proofErr w:type="spellStart"/>
+      <w:r>
+        <w:rPr>
+          <w:spacing w:val="-6"/>
+        </w:rPr>
+        <w:t>ProcessReporters</w:t>
+      </w:r>
+      <w:proofErr w:type="spellEnd"/>
+      <w:r>
+        <w:rPr>
+          <w:spacing w:val="-6"/>
+        </w:rPr>
+        <w:t>.</w:t>
       </w:r>
     </w:p>
     <w:p>
@@ -1084,16 +1167,28 @@
       <w:r>
         <w:rPr>
           <w:spacing w:val="-6"/>
-          <w:lang w:val="en-NL"/>
         </w:rPr>
         <w:t xml:space="preserve">Reset the simulator (using a checkpoint). </w:t>
       </w:r>
       <w:r>
         <w:rPr>
           <w:spacing w:val="-6"/>
-          <w:lang w:val="en-NL"/>
-        </w:rPr>
-        <w:t>Use 20 replications and a 20 hours warmup time to create a boxplot of the average waiting time of customers.</w:t>
+        </w:rPr>
+        <w:t xml:space="preserve">Use 20 replications and a 20 </w:t>
+      </w:r>
+      <w:proofErr w:type="gramStart"/>
+      <w:r>
+        <w:rPr>
+          <w:spacing w:val="-6"/>
+        </w:rPr>
+        <w:t>hours</w:t>
+      </w:r>
+      <w:proofErr w:type="gramEnd"/>
+      <w:r>
+        <w:rPr>
+          <w:spacing w:val="-6"/>
+        </w:rPr>
+        <w:t xml:space="preserve"> warmup time to create a boxplot of the average waiting time of customers.</w:t>
       </w:r>
     </w:p>
     <w:p>
@@ -1113,7 +1208,6 @@
           <w:tab w:val="left" w:pos="820"/>
         </w:tabs>
         <w:spacing w:line="276" w:lineRule="auto"/>
-        <w:jc w:val="both"/>
       </w:pPr>
       <w:r>
         <w:rPr>
@@ -1512,63 +1606,41 @@
         <w:t>.</w:t>
       </w:r>
       <w:r>
-        <w:rPr>
-          <w:lang w:val="en-NL"/>
-        </w:rPr>
-        <w:t xml:space="preserve"> Use an EventLogReporter to export the results of the simulation to Disco. Use Disco to check the </w:t>
-      </w:r>
-      <w:r>
-        <w:rPr>
-          <w:lang w:val="en-NL"/>
-        </w:rPr>
+        <w:t xml:space="preserve"> Use an </w:t>
+      </w:r>
+      <w:proofErr w:type="spellStart"/>
+      <w:r>
+        <w:t>EventLogReporter</w:t>
+      </w:r>
+      <w:proofErr w:type="spellEnd"/>
+      <w:r>
+        <w:t xml:space="preserve"> to export the results of the simulation to Disco. Use Disco to check the </w:t>
+      </w:r>
+      <w:r>
         <w:t>throughput</w:t>
       </w:r>
       <w:r>
-        <w:rPr>
-          <w:lang w:val="en-NL"/>
-        </w:rPr>
         <w:t xml:space="preserve"> times of the different types of customers.</w:t>
       </w:r>
       <w:r>
-        <w:rPr>
-          <w:lang w:val="en-NL"/>
-        </w:rPr>
         <w:t xml:space="preserve"> To detect the different types of customers in Disco, you need to distinguish the paths </w:t>
       </w:r>
       <w:r>
-        <w:rPr>
-          <w:lang w:val="en-NL"/>
-        </w:rPr>
         <w:t xml:space="preserve">that the </w:t>
       </w:r>
       <w:r>
-        <w:rPr>
-          <w:lang w:val="en-NL"/>
-        </w:rPr>
         <w:t>customers</w:t>
       </w:r>
       <w:r>
-        <w:rPr>
-          <w:lang w:val="en-NL"/>
-        </w:rPr>
         <w:t xml:space="preserve"> take. These paths are called variants in Disco</w:t>
       </w:r>
       <w:r>
-        <w:rPr>
-          <w:lang w:val="en-NL"/>
-        </w:rPr>
         <w:t xml:space="preserve">. For example, you can distinguish the customers by </w:t>
       </w:r>
       <w:r>
-        <w:rPr>
-          <w:lang w:val="en-NL"/>
-        </w:rPr>
         <w:t>completing them with different</w:t>
       </w:r>
       <w:r>
-        <w:rPr>
-          <w:lang w:val="en-NL"/>
-        </w:rPr>
         <w:t xml:space="preserve"> end-events.</w:t>
       </w:r>
     </w:p>
@@ -1590,7 +1662,6 @@
         </w:tabs>
         <w:spacing w:line="276" w:lineRule="auto"/>
         <w:ind w:right="115"/>
-        <w:jc w:val="both"/>
       </w:pPr>
       <w:r>
         <w:rPr>
@@ -2118,25 +2189,19 @@
         <w:rPr>
           <w:spacing w:val="-4"/>
         </w:rPr>
-        <w:t xml:space="preserve">this </w:t>
+        <w:t>this division</w:t>
+      </w:r>
+      <w:r>
+        <w:rPr>
+          <w:spacing w:val="-9"/>
+        </w:rPr>
+        <w:t xml:space="preserve"> </w:t>
       </w:r>
       <w:r>
         <w:rPr>
           <w:spacing w:val="-4"/>
         </w:rPr>
         <w:lastRenderedPageBreak/>
-        <w:t>division</w:t>
-      </w:r>
-      <w:r>
-        <w:rPr>
-          <w:spacing w:val="-9"/>
-        </w:rPr>
-        <w:t xml:space="preserve"> </w:t>
-      </w:r>
-      <w:r>
-        <w:rPr>
-          <w:spacing w:val="-4"/>
-        </w:rPr>
         <w:t>of</w:t>
       </w:r>
       <w:r>
@@ -2208,7 +2273,6 @@
       <w:r>
         <w:rPr>
           <w:spacing w:val="-9"/>
-          <w:lang w:val="en-NL"/>
         </w:rPr>
         <w:t xml:space="preserve">Use Disco again to check the </w:t>
       </w:r>
@@ -2365,7 +2429,6 @@
       <w:r>
         <w:rPr>
           <w:spacing w:val="-6"/>
-          <w:lang w:val="en-NL"/>
         </w:rPr>
         <w:t>from the previous exercise</w:t>
       </w:r>
@@ -2394,26 +2457,17 @@
         </w:tabs>
         <w:spacing w:line="276" w:lineRule="auto"/>
         <w:ind w:right="116"/>
-        <w:jc w:val="both"/>
       </w:pPr>
       <w:r>
         <w:rPr>
           <w:w w:val="90"/>
-          <w:lang w:val="en-NL"/>
-        </w:rPr>
-        <w:t xml:space="preserve">Consider the model from exercise 3. </w:t>
+        </w:rPr>
+        <w:t xml:space="preserve">Consider the model from exercise 3. In case both employees are in a phone call, </w:t>
       </w:r>
       <w:r>
         <w:rPr>
           <w:w w:val="90"/>
         </w:rPr>
-        <w:t xml:space="preserve">In case both employees are in a phone call, </w:t>
-      </w:r>
-      <w:r>
-        <w:rPr>
-          <w:w w:val="90"/>
-          <w:lang w:val="en-NL"/>
-        </w:rPr>
         <w:t>customers</w:t>
       </w:r>
       <w:r>
@@ -2635,7 +2689,6 @@
       <w:r>
         <w:rPr>
           <w:spacing w:val="-8"/>
-          <w:lang w:val="en-NL"/>
         </w:rPr>
         <w:t>When</w:t>
       </w:r>
@@ -2660,7 +2713,6 @@
       <w:r>
         <w:rPr>
           <w:spacing w:val="-8"/>
-          <w:lang w:val="en-NL"/>
         </w:rPr>
         <w:t>have</w:t>
       </w:r>
@@ -2685,14 +2737,12 @@
       <w:r>
         <w:rPr>
           <w:spacing w:val="-10"/>
-          <w:lang w:val="en-NL"/>
         </w:rPr>
         <w:t xml:space="preserve">for </w:t>
       </w:r>
       <w:r>
         <w:rPr>
           <w:spacing w:val="-6"/>
-          <w:lang w:val="en-NL"/>
         </w:rPr>
         <w:t>5</w:t>
       </w:r>
@@ -2801,7 +2851,6 @@
       <w:r>
         <w:rPr>
           <w:spacing w:val="-6"/>
-          <w:lang w:val="en-NL"/>
         </w:rPr>
         <w:t>they</w:t>
       </w:r>
@@ -3006,7 +3055,6 @@
       <w:r>
         <w:rPr>
           <w:spacing w:val="-4"/>
-          <w:lang w:val="en-NL"/>
         </w:rPr>
         <w:t xml:space="preserve"> Use Disco to check your model.</w:t>
       </w:r>
@@ -3028,7 +3076,6 @@
           <w:tab w:val="left" w:pos="820"/>
         </w:tabs>
         <w:spacing w:line="276" w:lineRule="auto"/>
-        <w:jc w:val="both"/>
       </w:pPr>
       <w:r>
         <w:rPr>
@@ -3117,7 +3164,6 @@
       <w:r>
         <w:rPr>
           <w:w w:val="90"/>
-          <w:lang w:val="en-NL"/>
         </w:rPr>
         <w:t>busy</w:t>
       </w:r>
@@ -3130,7 +3176,6 @@
       <w:r>
         <w:rPr>
           <w:w w:val="90"/>
-          <w:lang w:val="en-NL"/>
         </w:rPr>
         <w:t xml:space="preserve"> arrive and there are no employees available, they leave immediately</w:t>
       </w:r>
@@ -3143,30 +3188,320 @@
       <w:r>
         <w:rPr>
           <w:spacing w:val="-6"/>
-          <w:lang w:val="en-NL"/>
         </w:rPr>
         <w:t xml:space="preserve"> Extend your model to represent this. </w:t>
       </w:r>
       <w:r>
         <w:rPr>
           <w:spacing w:val="-4"/>
-          <w:lang w:val="en-NL"/>
         </w:rPr>
         <w:t xml:space="preserve">Use </w:t>
       </w:r>
       <w:r>
         <w:rPr>
           <w:spacing w:val="-4"/>
-          <w:lang w:val="en-NL"/>
         </w:rPr>
         <w:t>a Visualization</w:t>
       </w:r>
       <w:r>
         <w:rPr>
           <w:spacing w:val="-4"/>
-          <w:lang w:val="en-NL"/>
         </w:rPr>
         <w:t xml:space="preserve"> to check your model.</w:t>
+      </w:r>
+    </w:p>
+    <w:p>
+      <w:pPr>
+        <w:pStyle w:val="ListParagraph"/>
+      </w:pPr>
+    </w:p>
+    <w:p>
+      <w:pPr>
+        <w:pStyle w:val="ListParagraph"/>
+        <w:numPr>
+          <w:ilvl w:val="0"/>
+          <w:numId w:val="1"/>
+        </w:numPr>
+        <w:tabs>
+          <w:tab w:val="left" w:pos="820"/>
+        </w:tabs>
+        <w:spacing w:line="276" w:lineRule="auto"/>
+      </w:pPr>
+      <w:r>
+        <w:t xml:space="preserve">Consider the model from exercise 3. The agency wants to test what the impact </w:t>
+      </w:r>
+      <w:r>
+        <w:t xml:space="preserve">is </w:t>
+      </w:r>
+      <w:r>
+        <w:t xml:space="preserve">on the average throughput time if they give customers the option to call them back after </w:t>
+      </w:r>
+      <w:r>
+        <w:t>making</w:t>
+      </w:r>
+      <w:r>
+        <w:t xml:space="preserve"> them a booking offer</w:t>
+      </w:r>
+      <w:r>
+        <w:t xml:space="preserve">. In this way, each time a customer’s call is received, the customers can be either “new”, if they have no pending </w:t>
+      </w:r>
+      <w:r>
+        <w:t>offer</w:t>
+      </w:r>
+      <w:r>
+        <w:t xml:space="preserve">s (which happens 70% of the times) or “in handling”, i.e., they are associated to a pending </w:t>
+      </w:r>
+      <w:r>
+        <w:t>offer</w:t>
+      </w:r>
+      <w:r>
+        <w:t xml:space="preserve"> and are calling to either reject it or accept it. At the end of call, a </w:t>
+      </w:r>
+      <w:r>
+        <w:rPr>
+          <w:i/>
+          <w:iCs/>
+        </w:rPr>
+        <w:t>new</w:t>
+      </w:r>
+      <w:r>
+        <w:t xml:space="preserve"> customer either communicate</w:t>
+      </w:r>
+      <w:r>
+        <w:t>s</w:t>
+      </w:r>
+      <w:r>
+        <w:t xml:space="preserve"> </w:t>
+      </w:r>
+      <w:r>
+        <w:t xml:space="preserve">the </w:t>
+      </w:r>
+      <w:r>
+        <w:t xml:space="preserve">decision </w:t>
+      </w:r>
+      <w:r>
+        <w:t xml:space="preserve">to accept or reject the offer </w:t>
+      </w:r>
+      <w:r>
+        <w:t>immediately</w:t>
+      </w:r>
+      <w:r>
+        <w:t xml:space="preserve"> </w:t>
+      </w:r>
+      <w:r>
+        <w:t xml:space="preserve">(probability of 40%) or </w:t>
+      </w:r>
+      <w:r>
+        <w:t>decides</w:t>
+      </w:r>
+      <w:r>
+        <w:t xml:space="preserve"> to call back </w:t>
+      </w:r>
+      <w:r>
+        <w:t>after some time</w:t>
+      </w:r>
+      <w:r>
+        <w:t xml:space="preserve"> to communicate </w:t>
+      </w:r>
+      <w:r>
+        <w:t>the</w:t>
+      </w:r>
+      <w:r>
+        <w:t xml:space="preserve"> decision. Customers communicating their decision immediately accept the </w:t>
+      </w:r>
+      <w:r>
+        <w:t>offer</w:t>
+      </w:r>
+      <w:r>
+        <w:t xml:space="preserve"> in 30% of the cases. If the customer </w:t>
+      </w:r>
+      <w:proofErr w:type="gramStart"/>
+      <w:r>
+        <w:t>has to</w:t>
+      </w:r>
+      <w:proofErr w:type="gramEnd"/>
+      <w:r>
+        <w:t xml:space="preserve"> call back, </w:t>
+      </w:r>
+      <w:r>
+        <w:t>it</w:t>
+      </w:r>
+      <w:r>
+        <w:t xml:space="preserve"> becomes an "</w:t>
+      </w:r>
+      <w:r>
+        <w:t>i</w:t>
+      </w:r>
+      <w:r>
+        <w:t xml:space="preserve">n handling" customer. On average 25% of the customers </w:t>
+      </w:r>
+      <w:r>
+        <w:rPr>
+          <w:i/>
+          <w:iCs/>
+        </w:rPr>
+        <w:t>in handling</w:t>
+      </w:r>
+      <w:r>
+        <w:t xml:space="preserve"> accept the </w:t>
+      </w:r>
+      <w:r>
+        <w:t>offer</w:t>
+      </w:r>
+      <w:r>
+        <w:t xml:space="preserve">. The delay with which a customer calls back </w:t>
+      </w:r>
+      <w:r>
+        <w:t>is uniformly distributed</w:t>
+      </w:r>
+      <w:r>
+        <w:t xml:space="preserve"> between </w:t>
+      </w:r>
+      <w:r>
+        <w:t>3</w:t>
+      </w:r>
+      <w:r>
+        <w:t>0</w:t>
+      </w:r>
+      <w:r>
+        <w:t xml:space="preserve"> and </w:t>
+      </w:r>
+      <w:r>
+        <w:t>60</w:t>
+      </w:r>
+      <w:r>
+        <w:t xml:space="preserve"> </w:t>
+      </w:r>
+      <w:r>
+        <w:t>minutes</w:t>
+      </w:r>
+      <w:r>
+        <w:t>.</w:t>
+      </w:r>
+      <w:r>
+        <w:t xml:space="preserve"> </w:t>
+      </w:r>
+      <w:r>
+        <w:rPr>
+          <w:spacing w:val="-6"/>
+        </w:rPr>
+        <w:t xml:space="preserve">Extend </w:t>
+      </w:r>
+      <w:r>
+        <w:rPr>
+          <w:spacing w:val="-6"/>
+        </w:rPr>
+        <w:t>the model from exercise 3</w:t>
+      </w:r>
+      <w:r>
+        <w:rPr>
+          <w:spacing w:val="-6"/>
+        </w:rPr>
+        <w:t xml:space="preserve"> to represent this.</w:t>
+      </w:r>
+      <w:r>
+        <w:rPr>
+          <w:spacing w:val="-6"/>
+        </w:rPr>
+        <w:t xml:space="preserve"> </w:t>
+      </w:r>
+      <w:r>
+        <w:rPr>
+          <w:b/>
+          <w:bCs/>
+          <w:spacing w:val="-6"/>
+        </w:rPr>
+        <w:t>Hint:</w:t>
+      </w:r>
+      <w:r>
+        <w:rPr>
+          <w:spacing w:val="-6"/>
+        </w:rPr>
+        <w:t xml:space="preserve"> m</w:t>
+      </w:r>
+      <w:r>
+        <w:rPr>
+          <w:spacing w:val="-6"/>
+        </w:rPr>
+        <w:t>odel this by associating each customer with a dictionary that has a key ‘</w:t>
+      </w:r>
+      <w:proofErr w:type="spellStart"/>
+      <w:r>
+        <w:rPr>
+          <w:spacing w:val="-6"/>
+        </w:rPr>
+        <w:t>is_new</w:t>
+      </w:r>
+      <w:proofErr w:type="spellEnd"/>
+      <w:r>
+        <w:rPr>
+          <w:spacing w:val="-6"/>
+        </w:rPr>
+        <w:t>’ to indicate whether a customer is new or not. Initially the customer ‘</w:t>
+      </w:r>
+      <w:proofErr w:type="spellStart"/>
+      <w:r>
+        <w:rPr>
+          <w:spacing w:val="-6"/>
+        </w:rPr>
+        <w:t>is_new</w:t>
+      </w:r>
+      <w:proofErr w:type="spellEnd"/>
+      <w:r>
+        <w:rPr>
+          <w:spacing w:val="-6"/>
+        </w:rPr>
+        <w:t>: 1’</w:t>
+      </w:r>
+      <w:r>
+        <w:rPr>
+          <w:spacing w:val="-6"/>
+        </w:rPr>
+        <w:t>. A</w:t>
+      </w:r>
+      <w:r>
+        <w:rPr>
+          <w:spacing w:val="-6"/>
+        </w:rPr>
+        <w:t>fter</w:t>
+      </w:r>
+      <w:r>
+        <w:rPr>
+          <w:spacing w:val="-6"/>
+        </w:rPr>
+        <w:t xml:space="preserve"> </w:t>
+      </w:r>
+      <w:r>
+        <w:rPr>
+          <w:spacing w:val="-6"/>
+        </w:rPr>
+        <w:t>its cal</w:t>
+      </w:r>
+      <w:r>
+        <w:rPr>
+          <w:spacing w:val="-6"/>
+        </w:rPr>
+        <w:t xml:space="preserve">l has been answered, it can </w:t>
+      </w:r>
+      <w:r>
+        <w:rPr>
+          <w:spacing w:val="-6"/>
+        </w:rPr>
+        <w:t>end the process with an ‘accept’ end event, a ‘reject’ end event, or back to waiting for a call to be answered but then with ‘</w:t>
+      </w:r>
+      <w:proofErr w:type="spellStart"/>
+      <w:r>
+        <w:rPr>
+          <w:spacing w:val="-6"/>
+        </w:rPr>
+        <w:t>is_new</w:t>
+      </w:r>
+      <w:proofErr w:type="spellEnd"/>
+      <w:r>
+        <w:rPr>
+          <w:spacing w:val="-6"/>
+        </w:rPr>
+        <w:t>: 0’.</w:t>
       </w:r>
     </w:p>
     <w:sectPr>
@@ -3180,7 +3515,7 @@
 </file>
 
 <file path=word/numbering.xml><?xml version="1.0" encoding="utf-8"?>
-<w:numbering xmlns:wpc="http://schemas.microsoft.com/office/word/2010/wordprocessingCanvas" xmlns:cx="http://schemas.microsoft.com/office/drawing/2014/chartex" xmlns:cx1="http://schemas.microsoft.com/office/drawing/2015/9/8/chartex" xmlns:cx2="http://schemas.microsoft.com/office/drawing/2015/10/21/chartex" xmlns:cx3="http://schemas.microsoft.com/office/drawing/2016/5/9/chartex" xmlns:cx4="http://schemas.microsoft.com/office/drawing/2016/5/10/chartex" xmlns:cx5="http://schemas.microsoft.com/office/drawing/2016/5/11/chartex" xmlns:cx6="http://schemas.microsoft.com/office/drawing/2016/5/12/chartex" xmlns:cx7="http://schemas.microsoft.com/office/drawing/2016/5/13/chartex" xmlns:cx8="http://schemas.microsoft.com/office/drawing/2016/5/14/chartex" xmlns:mc="http://schemas.openxmlformats.org/markup-compatibility/2006" xmlns:aink="http://schemas.microsoft.com/office/drawing/2016/ink" xmlns:am3d="http://schemas.microsoft.com/office/drawing/2017/model3d" xmlns:o="urn:schemas-microsoft-com:office:office" xmlns:oel="http://schemas.microsoft.com/office/2019/extlst" xmlns:r="http://schemas.openxmlformats.org/officeDocument/2006/relationships" xmlns:m="http://schemas.openxmlformats.org/officeDocument/2006/math" xmlns:v="urn:schemas-microsoft-com:vml" xmlns:wp14="http://schemas.microsoft.com/office/word/2010/wordprocessingDrawing" xmlns:wp="http://schemas.openxmlformats.org/drawingml/2006/wordprocessingDrawing" xmlns:w10="urn:schemas-microsoft-com:office:word" xmlns:w="http://schemas.openxmlformats.org/wordprocessingml/2006/main" xmlns:w14="http://schemas.microsoft.com/office/word/2010/wordml" xmlns:w15="http://schemas.microsoft.com/office/word/2012/wordml" xmlns:w16cex="http://schemas.microsoft.com/office/word/2018/wordml/cex" xmlns:w16cid="http://schemas.microsoft.com/office/word/2016/wordml/cid" xmlns:w16="http://schemas.microsoft.com/office/word/2018/wordml" xmlns:w16sdtdh="http://schemas.microsoft.com/office/word/2020/wordml/sdtdatahash" xmlns:w16se="http://schemas.microsoft.com/office/word/2015/wordml/symex" xmlns:wpg="http://schemas.microsoft.com/office/word/2010/wordprocessingGroup" xmlns:wpi="http://schemas.microsoft.com/office/word/2010/wordprocessingInk" xmlns:wne="http://schemas.microsoft.com/office/word/2006/wordml" xmlns:wps="http://schemas.microsoft.com/office/word/2010/wordprocessingShape" mc:Ignorable="w14 w15 w16se w16cid w16 w16cex w16sdtdh wp14">
+<w:numbering xmlns:wpc="http://schemas.microsoft.com/office/word/2010/wordprocessingCanvas" xmlns:cx="http://schemas.microsoft.com/office/drawing/2014/chartex" xmlns:cx1="http://schemas.microsoft.com/office/drawing/2015/9/8/chartex" xmlns:cx2="http://schemas.microsoft.com/office/drawing/2015/10/21/chartex" xmlns:cx3="http://schemas.microsoft.com/office/drawing/2016/5/9/chartex" xmlns:cx4="http://schemas.microsoft.com/office/drawing/2016/5/10/chartex" xmlns:cx5="http://schemas.microsoft.com/office/drawing/2016/5/11/chartex" xmlns:cx6="http://schemas.microsoft.com/office/drawing/2016/5/12/chartex" xmlns:cx7="http://schemas.microsoft.com/office/drawing/2016/5/13/chartex" xmlns:cx8="http://schemas.microsoft.com/office/drawing/2016/5/14/chartex" xmlns:mc="http://schemas.openxmlformats.org/markup-compatibility/2006" xmlns:aink="http://schemas.microsoft.com/office/drawing/2016/ink" xmlns:am3d="http://schemas.microsoft.com/office/drawing/2017/model3d" xmlns:o="urn:schemas-microsoft-com:office:office" xmlns:oel="http://schemas.microsoft.com/office/2019/extlst" xmlns:r="http://schemas.openxmlformats.org/officeDocument/2006/relationships" xmlns:m="http://schemas.openxmlformats.org/officeDocument/2006/math" xmlns:v="urn:schemas-microsoft-com:vml" xmlns:wp14="http://schemas.microsoft.com/office/word/2010/wordprocessingDrawing" xmlns:wp="http://schemas.openxmlformats.org/drawingml/2006/wordprocessingDrawing" xmlns:w10="urn:schemas-microsoft-com:office:word" xmlns:w="http://schemas.openxmlformats.org/wordprocessingml/2006/main" xmlns:w14="http://schemas.microsoft.com/office/word/2010/wordml" xmlns:w15="http://schemas.microsoft.com/office/word/2012/wordml" xmlns:w16cex="http://schemas.microsoft.com/office/word/2018/wordml/cex" xmlns:w16cid="http://schemas.microsoft.com/office/word/2016/wordml/cid" xmlns:w16="http://schemas.microsoft.com/office/word/2018/wordml" xmlns:w16du="http://schemas.microsoft.com/office/word/2023/wordml/word16du" xmlns:w16sdtdh="http://schemas.microsoft.com/office/word/2020/wordml/sdtdatahash" xmlns:w16sdtfl="http://schemas.microsoft.com/office/word/2024/wordml/sdtformatlock" xmlns:w16se="http://schemas.microsoft.com/office/word/2015/wordml/symex" xmlns:wpg="http://schemas.microsoft.com/office/word/2010/wordprocessingGroup" xmlns:wpi="http://schemas.microsoft.com/office/word/2010/wordprocessingInk" xmlns:wne="http://schemas.microsoft.com/office/word/2006/wordml" xmlns:wps="http://schemas.microsoft.com/office/word/2010/wordprocessingShape" mc:Ignorable="w14 w15 w16se w16cid w16 w16cex w16sdtdh w16sdtfl w16du wp14">
   <w:abstractNum w:abstractNumId="0" w15:restartNumberingAfterBreak="0">
     <w:nsid w:val="39844D94"/>
     <w:multiLevelType w:val="hybridMultilevel"/>
@@ -3192,7 +3527,6 @@
       <w:lvlJc w:val="left"/>
       <w:pPr>
         <w:ind w:left="820" w:hanging="360"/>
-        <w:jc w:val="left"/>
       </w:pPr>
       <w:rPr>
         <w:rFonts w:ascii="Arial" w:eastAsia="Arial" w:hAnsi="Arial" w:cs="Arial" w:hint="default"/>
@@ -3308,7 +3642,7 @@
 </file>
 
 <file path=word/styles.xml><?xml version="1.0" encoding="utf-8"?>
-<w:styles xmlns:mc="http://schemas.openxmlformats.org/markup-compatibility/2006" xmlns:r="http://schemas.openxmlformats.org/officeDocument/2006/relationships" xmlns:w="http://schemas.openxmlformats.org/wordprocessingml/2006/main" xmlns:w14="http://schemas.microsoft.com/office/word/2010/wordml" xmlns:w15="http://schemas.microsoft.com/office/word/2012/wordml" xmlns:w16cex="http://schemas.microsoft.com/office/word/2018/wordml/cex" xmlns:w16cid="http://schemas.microsoft.com/office/word/2016/wordml/cid" xmlns:w16="http://schemas.microsoft.com/office/word/2018/wordml" xmlns:w16sdtdh="http://schemas.microsoft.com/office/word/2020/wordml/sdtdatahash" xmlns:w16se="http://schemas.microsoft.com/office/word/2015/wordml/symex" mc:Ignorable="w14 w15 w16se w16cid w16 w16cex w16sdtdh">
+<w:styles xmlns:mc="http://schemas.openxmlformats.org/markup-compatibility/2006" xmlns:r="http://schemas.openxmlformats.org/officeDocument/2006/relationships" xmlns:w="http://schemas.openxmlformats.org/wordprocessingml/2006/main" xmlns:w14="http://schemas.microsoft.com/office/word/2010/wordml" xmlns:w15="http://schemas.microsoft.com/office/word/2012/wordml" xmlns:w16cex="http://schemas.microsoft.com/office/word/2018/wordml/cex" xmlns:w16cid="http://schemas.microsoft.com/office/word/2016/wordml/cid" xmlns:w16="http://schemas.microsoft.com/office/word/2018/wordml" xmlns:w16du="http://schemas.microsoft.com/office/word/2023/wordml/word16du" xmlns:w16sdtdh="http://schemas.microsoft.com/office/word/2020/wordml/sdtdatahash" xmlns:w16sdtfl="http://schemas.microsoft.com/office/word/2024/wordml/sdtformatlock" xmlns:w16se="http://schemas.microsoft.com/office/word/2015/wordml/symex" mc:Ignorable="w14 w15 w16se w16cid w16 w16cex w16sdtdh w16sdtfl w16du">
   <w:docDefaults>
     <w:rPrDefault>
       <w:rPr>

</xml_diff>